<commit_message>
Modified doc to include the full the list of references
</commit_message>
<xml_diff>
--- a/References.docx
+++ b/References.docx
@@ -20,6 +20,64 @@
       </w:r>
     </w:p>
     <w:p>
+      <w:pPr>
+        <w:rPr>
+          <w:b/>
+          <w:bCs/>
+          <w:u w:val="single"/>
+        </w:rPr>
+      </w:pPr>
+      <w:r>
+        <w:rPr>
+          <w:b/>
+          <w:bCs/>
+          <w:u w:val="single"/>
+        </w:rPr>
+        <w:t>Explainable Recommendation Systems:</w:t>
+      </w:r>
+    </w:p>
+    <w:p>
+      <w:r>
+        <w:t xml:space="preserve">[1] </w:t>
+      </w:r>
+      <w:proofErr w:type="spellStart"/>
+      <w:r>
+        <w:t>Yongfeng</w:t>
+      </w:r>
+      <w:proofErr w:type="spellEnd"/>
+      <w:r>
+        <w:t xml:space="preserve"> Zhang and Xu Chen, “</w:t>
+      </w:r>
+      <w:hyperlink r:id="rId4" w:history="1">
+        <w:r>
+          <w:rPr>
+            <w:rStyle w:val="Hyperlink"/>
+          </w:rPr>
+          <w:t>Explainable Recommendation: A Survey and New Perspectives</w:t>
+        </w:r>
+      </w:hyperlink>
+      <w:r>
+        <w:t xml:space="preserve">”, Foundations and Trends® in Information </w:t>
+      </w:r>
+      <w:proofErr w:type="spellStart"/>
+      <w:r>
+        <w:t>Retrieval:Vol</w:t>
+      </w:r>
+      <w:proofErr w:type="spellEnd"/>
+      <w:r>
+        <w:t xml:space="preserve">. 14, No. 1, </w:t>
+      </w:r>
+      <w:r>
+        <w:t>(2020)</w:t>
+      </w:r>
+      <w:r>
+        <w:t xml:space="preserve">, </w:t>
+      </w:r>
+      <w:r>
+        <w:t>pp 1–101. DOI: 10.1561/1500000066.</w:t>
+      </w:r>
+    </w:p>
+    <w:p>
       <w:r>
         <w:rPr>
           <w:b/>
@@ -37,95 +95,848 @@
         <w:t>[</w:t>
       </w:r>
       <w:r>
+        <w:t>2</w:t>
+      </w:r>
+      <w:r>
+        <w:t xml:space="preserve">] </w:t>
+      </w:r>
+      <w:r>
+        <w:t xml:space="preserve">R. Agrawal, T. </w:t>
+      </w:r>
+      <w:proofErr w:type="spellStart"/>
+      <w:r>
+        <w:t>Imielinski</w:t>
+      </w:r>
+      <w:proofErr w:type="spellEnd"/>
+      <w:r>
+        <w:t xml:space="preserve">, and A. Swami. </w:t>
+      </w:r>
+      <w:r>
+        <w:t>“</w:t>
+      </w:r>
+      <w:hyperlink r:id="rId5" w:history="1">
+        <w:r>
+          <w:rPr>
+            <w:rStyle w:val="Hyperlink"/>
+          </w:rPr>
+          <w:t>Mining association rules between sets of items in large</w:t>
+        </w:r>
+        <w:r>
+          <w:rPr>
+            <w:rStyle w:val="Hyperlink"/>
+          </w:rPr>
+          <w:t xml:space="preserve"> </w:t>
+        </w:r>
+        <w:r>
+          <w:rPr>
+            <w:rStyle w:val="Hyperlink"/>
+          </w:rPr>
+          <w:t>databases</w:t>
+        </w:r>
+      </w:hyperlink>
+      <w:r>
+        <w:t xml:space="preserve">”, </w:t>
+      </w:r>
+      <w:r>
+        <w:t>In Proc. of the ACM SIGMOD Conference on Management of Data, pages 207{216, Washington, D.C., May 1993. ACM</w:t>
+      </w:r>
+    </w:p>
+    <w:p>
+      <w:r>
+        <w:t>[</w:t>
+      </w:r>
+      <w:r>
+        <w:t>3</w:t>
+      </w:r>
+      <w:r>
+        <w:t xml:space="preserve">] </w:t>
+      </w:r>
+      <w:proofErr w:type="spellStart"/>
+      <w:r>
+        <w:t>Emine</w:t>
+      </w:r>
+      <w:proofErr w:type="spellEnd"/>
+      <w:r>
+        <w:t xml:space="preserve"> </w:t>
+      </w:r>
+      <w:proofErr w:type="spellStart"/>
+      <w:r>
+        <w:t>Bozkus</w:t>
+      </w:r>
+      <w:proofErr w:type="spellEnd"/>
+      <w:r>
+        <w:t>, “</w:t>
+      </w:r>
+      <w:hyperlink r:id="rId6" w:history="1">
+        <w:r>
+          <w:rPr>
+            <w:rStyle w:val="Hyperlink"/>
+          </w:rPr>
+          <w:t>Association Rule-Based Recommender System</w:t>
+        </w:r>
+      </w:hyperlink>
+      <w:r>
+        <w:t>”</w:t>
+      </w:r>
+      <w:r>
+        <w:t>,</w:t>
+      </w:r>
+      <w:r>
+        <w:t xml:space="preserve"> in </w:t>
+      </w:r>
+      <w:r>
+        <w:t>Towards Data Science</w:t>
+      </w:r>
+      <w:r>
+        <w:t>, 2022</w:t>
+      </w:r>
+    </w:p>
+    <w:p>
+      <w:r>
+        <w:t>[</w:t>
+      </w:r>
+      <w:r>
+        <w:t>4</w:t>
+      </w:r>
+      <w:r>
+        <w:t xml:space="preserve">] </w:t>
+      </w:r>
+      <w:r>
+        <w:t>Lin W., Alvarez S.A., Ruiz C.</w:t>
+      </w:r>
+      <w:r>
+        <w:t>, “</w:t>
+      </w:r>
+      <w:hyperlink r:id="rId7" w:history="1">
+        <w:r>
+          <w:rPr>
+            <w:rStyle w:val="Hyperlink"/>
+          </w:rPr>
+          <w:t>Collaborative recommendation via adaptive association rule mining</w:t>
+        </w:r>
+      </w:hyperlink>
+      <w:r>
+        <w:t>”,</w:t>
+      </w:r>
+      <w:r>
+        <w:t xml:space="preserve"> </w:t>
+      </w:r>
+      <w:r>
+        <w:t xml:space="preserve">in </w:t>
+      </w:r>
+      <w:r>
+        <w:t>Data Min.</w:t>
+      </w:r>
+      <w:r>
+        <w:t xml:space="preserve">, </w:t>
+      </w:r>
+      <w:proofErr w:type="spellStart"/>
+      <w:r>
+        <w:t>Knowl</w:t>
+      </w:r>
+      <w:proofErr w:type="spellEnd"/>
+      <w:r>
+        <w:t xml:space="preserve">. </w:t>
+      </w:r>
+      <w:proofErr w:type="spellStart"/>
+      <w:r>
+        <w:t>Discov</w:t>
+      </w:r>
+      <w:proofErr w:type="spellEnd"/>
+      <w:r>
+        <w:t>., 6 (1) (2000), pp. 83-105</w:t>
+      </w:r>
+    </w:p>
+    <w:p>
+      <w:r>
+        <w:rPr>
+          <w:b/>
+          <w:bCs/>
+          <w:u w:val="single"/>
+        </w:rPr>
+        <w:t>Matrix Factorization</w:t>
+      </w:r>
+      <w:r>
+        <w:t>:</w:t>
+      </w:r>
+    </w:p>
+    <w:p>
+      <w:r>
+        <w:t>[</w:t>
+      </w:r>
+      <w:r>
+        <w:t>5</w:t>
+      </w:r>
+      <w:r>
+        <w:t xml:space="preserve">] </w:t>
+      </w:r>
+      <w:r>
+        <w:t>Abhishek Sharma</w:t>
+      </w:r>
+      <w:r>
+        <w:t>, “</w:t>
+      </w:r>
+      <w:hyperlink r:id="rId8" w:history="1">
+        <w:r>
+          <w:rPr>
+            <w:rStyle w:val="Hyperlink"/>
+          </w:rPr>
+          <w:t>Neural Collaborative Filtering</w:t>
+        </w:r>
+      </w:hyperlink>
+      <w:r>
+        <w:t xml:space="preserve">”, </w:t>
+      </w:r>
+      <w:r>
+        <w:t>Towards Data Science, 20</w:t>
+      </w:r>
+      <w:r>
+        <w:t>19</w:t>
+      </w:r>
+    </w:p>
+    <w:p>
+      <w:r>
+        <w:t>[</w:t>
+      </w:r>
+      <w:r>
+        <w:t>6</w:t>
+      </w:r>
+      <w:r>
+        <w:t xml:space="preserve">] X. He, L. Liao, H. Zhang, L. </w:t>
+      </w:r>
+      <w:proofErr w:type="spellStart"/>
+      <w:r>
+        <w:t>Nie</w:t>
+      </w:r>
+      <w:proofErr w:type="spellEnd"/>
+      <w:r>
+        <w:t>, X. Hu, and T.-S. Chua, “</w:t>
+      </w:r>
+      <w:hyperlink r:id="rId9" w:history="1">
+        <w:r>
+          <w:rPr>
+            <w:rStyle w:val="Hyperlink"/>
+          </w:rPr>
+          <w:t>Neural collaborative filtering</w:t>
+        </w:r>
+      </w:hyperlink>
+      <w:r>
+        <w:t>”</w:t>
+      </w:r>
+      <w:r>
+        <w:t>,</w:t>
+      </w:r>
+      <w:r>
+        <w:t xml:space="preserve"> in Proc. 26th Int. Conf. World Wide Web – WWW ’17, 2017, pp. 173–182, </w:t>
+      </w:r>
+      <w:proofErr w:type="spellStart"/>
+      <w:r>
+        <w:t>doi</w:t>
+      </w:r>
+      <w:proofErr w:type="spellEnd"/>
+      <w:r>
+        <w:t>: 10.1145/3038912.3052569</w:t>
+      </w:r>
+    </w:p>
+    <w:p>
+      <w:r>
+        <w:t>[</w:t>
+      </w:r>
+      <w:r>
+        <w:t>7</w:t>
+      </w:r>
+      <w:r>
+        <w:t xml:space="preserve">] B. </w:t>
+      </w:r>
+      <w:proofErr w:type="spellStart"/>
+      <w:r>
+        <w:t>Abdollahi</w:t>
+      </w:r>
+      <w:proofErr w:type="spellEnd"/>
+      <w:r>
+        <w:t xml:space="preserve"> and O. </w:t>
+      </w:r>
+      <w:proofErr w:type="spellStart"/>
+      <w:r>
+        <w:t>Nasraoui</w:t>
+      </w:r>
+      <w:proofErr w:type="spellEnd"/>
+      <w:r>
+        <w:t>, “</w:t>
+      </w:r>
+      <w:hyperlink r:id="rId10" w:history="1">
+        <w:r>
+          <w:rPr>
+            <w:rStyle w:val="Hyperlink"/>
+          </w:rPr>
+          <w:t xml:space="preserve">Using </w:t>
+        </w:r>
+        <w:proofErr w:type="spellStart"/>
+        <w:r>
+          <w:rPr>
+            <w:rStyle w:val="Hyperlink"/>
+          </w:rPr>
+          <w:t>explainability</w:t>
+        </w:r>
+        <w:proofErr w:type="spellEnd"/>
+        <w:r>
+          <w:rPr>
+            <w:rStyle w:val="Hyperlink"/>
+          </w:rPr>
+          <w:t xml:space="preserve"> for constrained matrix factorization</w:t>
+        </w:r>
+      </w:hyperlink>
+      <w:r>
+        <w:t xml:space="preserve">,” in Proc. 11th ACM Conf. Recommender Syst. – </w:t>
+      </w:r>
+      <w:proofErr w:type="spellStart"/>
+      <w:r>
+        <w:t>RecSys</w:t>
+      </w:r>
+      <w:proofErr w:type="spellEnd"/>
+      <w:r>
+        <w:t xml:space="preserve"> ’17, 2017, pp. 79–83</w:t>
+      </w:r>
+    </w:p>
+    <w:p>
+      <w:pPr>
+        <w:rPr>
+          <w:b/>
+          <w:bCs/>
+          <w:u w:val="single"/>
+        </w:rPr>
+      </w:pPr>
+      <w:r>
+        <w:rPr>
+          <w:b/>
+          <w:bCs/>
+          <w:u w:val="single"/>
+        </w:rPr>
+        <w:t>Factorization Machines</w:t>
+      </w:r>
+      <w:r>
+        <w:rPr>
+          <w:b/>
+          <w:bCs/>
+          <w:u w:val="single"/>
+        </w:rPr>
+        <w:t>:</w:t>
+      </w:r>
+    </w:p>
+    <w:p>
+      <w:r>
+        <w:t>[</w:t>
+      </w:r>
+      <w:r>
+        <w:t>8</w:t>
+      </w:r>
+      <w:r>
+        <w:t xml:space="preserve">] </w:t>
+      </w:r>
+      <w:r>
+        <w:t xml:space="preserve">S. </w:t>
+      </w:r>
+      <w:proofErr w:type="spellStart"/>
+      <w:r>
+        <w:t>Rendle</w:t>
+      </w:r>
+      <w:proofErr w:type="spellEnd"/>
+      <w:r>
+        <w:t>.</w:t>
+      </w:r>
+      <w:r>
+        <w:t>,</w:t>
+      </w:r>
+      <w:r>
+        <w:t xml:space="preserve"> </w:t>
+      </w:r>
+      <w:r>
+        <w:t>“</w:t>
+      </w:r>
+      <w:hyperlink r:id="rId11" w:history="1">
+        <w:r>
+          <w:rPr>
+            <w:rStyle w:val="Hyperlink"/>
+          </w:rPr>
+          <w:t xml:space="preserve">Factorization machines with </w:t>
+        </w:r>
+        <w:proofErr w:type="spellStart"/>
+        <w:r>
+          <w:rPr>
+            <w:rStyle w:val="Hyperlink"/>
+          </w:rPr>
+          <w:t>libfm</w:t>
+        </w:r>
+        <w:proofErr w:type="spellEnd"/>
+      </w:hyperlink>
+      <w:r>
+        <w:t>”,</w:t>
+      </w:r>
+      <w:r>
+        <w:t xml:space="preserve"> </w:t>
+      </w:r>
+      <w:r>
+        <w:t xml:space="preserve">in </w:t>
+      </w:r>
+      <w:r>
+        <w:t>ACM Transactions on Intelligent</w:t>
+      </w:r>
+      <w:r>
+        <w:t xml:space="preserve"> </w:t>
+      </w:r>
+      <w:r>
+        <w:t>Systems and Technology, 2012</w:t>
+      </w:r>
+    </w:p>
+    <w:p>
+      <w:r>
+        <w:t>[</w:t>
+      </w:r>
+      <w:r>
+        <w:t>9</w:t>
+      </w:r>
+      <w:r>
+        <w:t>]</w:t>
+      </w:r>
+      <w:r>
+        <w:t xml:space="preserve"> </w:t>
+      </w:r>
+      <w:proofErr w:type="gramStart"/>
+      <w:r>
+        <w:t>X .</w:t>
+      </w:r>
+      <w:proofErr w:type="gramEnd"/>
+      <w:r>
+        <w:t xml:space="preserve"> He and T-S Chua., “</w:t>
+      </w:r>
+      <w:hyperlink r:id="rId12" w:history="1">
+        <w:r>
+          <w:rPr>
+            <w:rStyle w:val="Hyperlink"/>
+          </w:rPr>
+          <w:t>Neural Factorization Machines for Sparse Predictive Analytics</w:t>
+        </w:r>
+      </w:hyperlink>
+      <w:r>
+        <w:t xml:space="preserve">”, in </w:t>
+      </w:r>
+      <w:r>
+        <w:t>40th International ACM SIGIR Conference</w:t>
+      </w:r>
+      <w:r>
+        <w:t>, 2017</w:t>
+      </w:r>
+    </w:p>
+    <w:p>
+      <w:pPr>
+        <w:rPr>
+          <w:b/>
+          <w:bCs/>
+          <w:u w:val="single"/>
+        </w:rPr>
+      </w:pPr>
+      <w:r>
+        <w:rPr>
+          <w:b/>
+          <w:bCs/>
+          <w:u w:val="single"/>
+        </w:rPr>
+        <w:t>Local Interpretable Model-agnostic Explanations</w:t>
+      </w:r>
+      <w:r>
+        <w:rPr>
+          <w:b/>
+          <w:bCs/>
+          <w:u w:val="single"/>
+        </w:rPr>
+        <w:t xml:space="preserve"> (LIME)</w:t>
+      </w:r>
+      <w:r>
+        <w:rPr>
+          <w:b/>
+          <w:bCs/>
+          <w:u w:val="single"/>
+        </w:rPr>
+        <w:t>:</w:t>
+      </w:r>
+    </w:p>
+    <w:p>
+      <w:r>
+        <w:t>[</w:t>
+      </w:r>
+      <w:r>
+        <w:t>10</w:t>
+      </w:r>
+      <w:r>
+        <w:t xml:space="preserve">] </w:t>
+      </w:r>
+      <w:r>
+        <w:t xml:space="preserve">M. T. Ribeiro, S. Singh, C. </w:t>
+      </w:r>
+      <w:proofErr w:type="spellStart"/>
+      <w:r>
+        <w:t>Guestrin</w:t>
+      </w:r>
+      <w:proofErr w:type="spellEnd"/>
+      <w:r>
+        <w:t>, "</w:t>
+      </w:r>
+      <w:hyperlink r:id="rId13" w:history="1">
+        <w:r>
+          <w:rPr>
+            <w:rStyle w:val="Hyperlink"/>
+          </w:rPr>
+          <w:t>why should I trust</w:t>
+        </w:r>
+        <w:r>
+          <w:rPr>
+            <w:rStyle w:val="Hyperlink"/>
+          </w:rPr>
+          <w:t xml:space="preserve"> </w:t>
+        </w:r>
+        <w:r>
+          <w:rPr>
+            <w:rStyle w:val="Hyperlink"/>
+          </w:rPr>
+          <w:t>you?": Explaining the predictions of any classifier</w:t>
+        </w:r>
+      </w:hyperlink>
+      <w:r>
+        <w:t>”</w:t>
+      </w:r>
+      <w:r>
+        <w:t xml:space="preserve">, </w:t>
+      </w:r>
+      <w:proofErr w:type="spellStart"/>
+      <w:r>
+        <w:t>in:B</w:t>
+      </w:r>
+      <w:proofErr w:type="spellEnd"/>
+      <w:r>
+        <w:t xml:space="preserve">. </w:t>
+      </w:r>
+      <w:proofErr w:type="spellStart"/>
+      <w:r>
+        <w:t>Krishnapuram</w:t>
+      </w:r>
+      <w:proofErr w:type="spellEnd"/>
+      <w:r>
+        <w:t xml:space="preserve">, M. Shah, A. J. </w:t>
+      </w:r>
+      <w:proofErr w:type="spellStart"/>
+      <w:r>
+        <w:t>Smola</w:t>
+      </w:r>
+      <w:proofErr w:type="spellEnd"/>
+      <w:r>
+        <w:t>, C. C. Aggarwal, D. Shen, R. Rastogi (Eds.), Proceedings of the 22</w:t>
+      </w:r>
+      <w:r>
+        <w:rPr>
+          <w:vertAlign w:val="superscript"/>
+        </w:rPr>
+        <w:t>nd</w:t>
+      </w:r>
+      <w:r>
+        <w:t xml:space="preserve"> </w:t>
+      </w:r>
+      <w:r>
+        <w:t>ACM SIGKDD International Conference on Knowledge</w:t>
+      </w:r>
+      <w:r>
+        <w:t xml:space="preserve"> </w:t>
+      </w:r>
+      <w:r>
+        <w:t>Discovery and Data Mining, San Francisco, CA, USA,</w:t>
+      </w:r>
+      <w:r>
+        <w:t xml:space="preserve"> </w:t>
+      </w:r>
+      <w:r>
+        <w:t>August 13-17, 2016, ACM, 2016, pp. 1135–1144.</w:t>
+      </w:r>
+      <w:r>
+        <w:t xml:space="preserve"> </w:t>
+      </w:r>
+    </w:p>
+    <w:p>
+      <w:r>
+        <w:t>[1</w:t>
+      </w:r>
+      <w:r>
         <w:t>1</w:t>
       </w:r>
       <w:r>
-        <w:t xml:space="preserve">] B. Sarwar, G. </w:t>
-      </w:r>
-      <w:proofErr w:type="spellStart"/>
-      <w:r>
-        <w:t>Karypis</w:t>
-      </w:r>
-      <w:proofErr w:type="spellEnd"/>
-      <w:r>
-        <w:t xml:space="preserve">, J. </w:t>
-      </w:r>
-      <w:proofErr w:type="spellStart"/>
-      <w:r>
-        <w:t>Konstan</w:t>
-      </w:r>
-      <w:proofErr w:type="spellEnd"/>
-      <w:r>
-        <w:t xml:space="preserve">, and J. </w:t>
-      </w:r>
-      <w:proofErr w:type="spellStart"/>
-      <w:r>
-        <w:t>Riedl</w:t>
-      </w:r>
-      <w:proofErr w:type="spellEnd"/>
-      <w:r>
-        <w:t>, “Analysis of recommendation algorithms for e-commerce,” in Proc. 2nd ACM Conf. Electronic Commerce, 2000, pp. 158–167</w:t>
-      </w:r>
-    </w:p>
-    <w:p>
-      <w:r>
-        <w:t xml:space="preserve">[2] </w:t>
-      </w:r>
-      <w:proofErr w:type="spellStart"/>
-      <w:r>
-        <w:t>Emine</w:t>
-      </w:r>
-      <w:proofErr w:type="spellEnd"/>
-      <w:r>
-        <w:t xml:space="preserve"> </w:t>
-      </w:r>
-      <w:proofErr w:type="spellStart"/>
-      <w:r>
-        <w:t>Bozkus</w:t>
+        <w:t xml:space="preserve">] </w:t>
+      </w:r>
+      <w:r>
+        <w:t xml:space="preserve">C. </w:t>
+      </w:r>
+      <w:proofErr w:type="spellStart"/>
+      <w:r>
+        <w:t>Nóbrega</w:t>
+      </w:r>
+      <w:proofErr w:type="spellEnd"/>
+      <w:r>
+        <w:t xml:space="preserve">, L. B. </w:t>
+      </w:r>
+      <w:proofErr w:type="spellStart"/>
+      <w:r>
+        <w:t>Marinho</w:t>
+      </w:r>
+      <w:proofErr w:type="spellEnd"/>
+      <w:r>
+        <w:t xml:space="preserve">, </w:t>
+      </w:r>
+      <w:r>
+        <w:t>“</w:t>
+      </w:r>
+      <w:hyperlink r:id="rId14" w:history="1">
+        <w:r>
+          <w:rPr>
+            <w:rStyle w:val="Hyperlink"/>
+          </w:rPr>
+          <w:t>Towards explaining recommendations through local surrogate models</w:t>
+        </w:r>
+      </w:hyperlink>
+      <w:r>
+        <w:t>”</w:t>
+      </w:r>
+      <w:r>
+        <w:t>, in:</w:t>
+      </w:r>
+      <w:r>
+        <w:t xml:space="preserve"> </w:t>
+      </w:r>
+      <w:r>
+        <w:t>C. Hung, G. A. Papadopoulos (Eds.), Proceedings of</w:t>
+      </w:r>
+      <w:r>
+        <w:t xml:space="preserve"> </w:t>
+      </w:r>
+      <w:r>
+        <w:t>the 34th ACM/SIGAPP Symposium on Applied Computing, SAC 2019, Limassol, Cyprus, April 8-12, 2019,</w:t>
+      </w:r>
+      <w:r>
+        <w:t xml:space="preserve"> </w:t>
+      </w:r>
+      <w:r>
+        <w:t>ACM, 2019, pp. 1671–1678</w:t>
+      </w:r>
+    </w:p>
+    <w:p>
+      <w:pPr>
+        <w:rPr>
+          <w:b/>
+          <w:bCs/>
+          <w:u w:val="single"/>
+        </w:rPr>
+      </w:pPr>
+      <w:r>
+        <w:rPr>
+          <w:b/>
+          <w:bCs/>
+          <w:u w:val="single"/>
+        </w:rPr>
+        <w:t>Knowledge Graph based Recommendation Systems</w:t>
+      </w:r>
+      <w:r>
+        <w:rPr>
+          <w:b/>
+          <w:bCs/>
+          <w:u w:val="single"/>
+        </w:rPr>
+        <w:t>:</w:t>
+      </w:r>
+    </w:p>
+    <w:p>
+      <w:r>
+        <w:t>[1</w:t>
+      </w:r>
+      <w:r>
+        <w:t>2</w:t>
+      </w:r>
+      <w:r>
+        <w:t xml:space="preserve">] </w:t>
+      </w:r>
+      <w:r>
+        <w:t xml:space="preserve">Lina </w:t>
+      </w:r>
+      <w:proofErr w:type="spellStart"/>
+      <w:r>
+        <w:t>Faik</w:t>
       </w:r>
       <w:proofErr w:type="spellEnd"/>
       <w:r>
         <w:t>, “</w:t>
       </w:r>
-      <w:r>
-        <w:t>Association Rule-Based Recommender System</w:t>
-      </w:r>
-      <w:r>
-        <w:t xml:space="preserve">” in </w:t>
-      </w:r>
-      <w:hyperlink r:id="rId4" w:history="1">
-        <w:r>
-          <w:rPr>
-            <w:rStyle w:val="Hyperlink"/>
-          </w:rPr>
-          <w:t>Towards Data Science</w:t>
+      <w:hyperlink r:id="rId15" w:history="1">
+        <w:r>
+          <w:rPr>
+            <w:rStyle w:val="Hyperlink"/>
+          </w:rPr>
+          <w:t>Graph Neural Networks: Link Prediction (Part II)</w:t>
         </w:r>
       </w:hyperlink>
       <w:r>
-        <w:t>, 2022</w:t>
-      </w:r>
-    </w:p>
-    <w:p>
-      <w:r>
-        <w:t>Matrix Factorization:</w:t>
-      </w:r>
-    </w:p>
-    <w:p>
-      <w:r>
-        <w:t>Factorization Machines</w:t>
-      </w:r>
-    </w:p>
-    <w:p>
-      <w:r>
-        <w:t>Local Interpretable Model-agnostic Explanations</w:t>
-      </w:r>
-      <w:r>
-        <w:t xml:space="preserve"> (LIME)</w:t>
-      </w:r>
-    </w:p>
-    <w:p>
-      <w:r>
-        <w:t>Knowledge Graph based Recommendation Systems</w:t>
+        <w:t xml:space="preserve">”, </w:t>
+      </w:r>
+      <w:r>
+        <w:t xml:space="preserve">Towards Data Science, </w:t>
+      </w:r>
+      <w:r>
+        <w:t xml:space="preserve">Jul 7 </w:t>
+      </w:r>
+      <w:r>
+        <w:t>20</w:t>
+      </w:r>
+      <w:r>
+        <w:t>19</w:t>
+      </w:r>
+    </w:p>
+    <w:p>
+      <w:r>
+        <w:t>[1</w:t>
+      </w:r>
+      <w:r>
+        <w:t>3</w:t>
+      </w:r>
+      <w:r>
+        <w:t>]</w:t>
+      </w:r>
+      <w:r>
+        <w:t xml:space="preserve"> </w:t>
+      </w:r>
+      <w:proofErr w:type="spellStart"/>
+      <w:r>
+        <w:t>Qingyao</w:t>
+      </w:r>
+      <w:proofErr w:type="spellEnd"/>
+      <w:r>
+        <w:t xml:space="preserve"> Ai, Vahid Azizi, Xu Chen, and </w:t>
+      </w:r>
+      <w:proofErr w:type="spellStart"/>
+      <w:r>
+        <w:t>Yongfeng</w:t>
+      </w:r>
+      <w:proofErr w:type="spellEnd"/>
+      <w:r>
+        <w:t xml:space="preserve"> Zhang.</w:t>
+      </w:r>
+      <w:r>
+        <w:t>, “</w:t>
+      </w:r>
+      <w:hyperlink r:id="rId16" w:history="1">
+        <w:r>
+          <w:rPr>
+            <w:rStyle w:val="Hyperlink"/>
+          </w:rPr>
+          <w:t>Learning Heterogeneous Knowledge Base Embeddings for Explainable Recommendation</w:t>
+        </w:r>
+      </w:hyperlink>
+      <w:r>
+        <w:t>”,</w:t>
+      </w:r>
+      <w:r>
+        <w:t xml:space="preserve"> Algorithms 11, 9 (2018), 137.</w:t>
+      </w:r>
+      <w:r>
+        <w:t xml:space="preserve"> </w:t>
+      </w:r>
+    </w:p>
+    <w:p>
+      <w:r>
+        <w:t xml:space="preserve">[14] </w:t>
+      </w:r>
+      <w:r>
+        <w:t>G</w:t>
+      </w:r>
+      <w:r>
+        <w:t>.</w:t>
+      </w:r>
+      <w:r>
+        <w:t xml:space="preserve"> </w:t>
+      </w:r>
+      <w:proofErr w:type="spellStart"/>
+      <w:r>
+        <w:t>Balloccu</w:t>
+      </w:r>
+      <w:proofErr w:type="spellEnd"/>
+      <w:r>
+        <w:t>, L</w:t>
+      </w:r>
+      <w:r>
+        <w:t>.</w:t>
+      </w:r>
+      <w:r>
+        <w:t xml:space="preserve"> Boratto, G</w:t>
+      </w:r>
+      <w:r>
+        <w:t>.</w:t>
+      </w:r>
+      <w:r>
+        <w:t xml:space="preserve"> </w:t>
+      </w:r>
+      <w:proofErr w:type="spellStart"/>
+      <w:r>
+        <w:t>Fenu</w:t>
+      </w:r>
+      <w:proofErr w:type="spellEnd"/>
+      <w:r>
+        <w:t>, M</w:t>
+      </w:r>
+      <w:r>
+        <w:t>.</w:t>
+      </w:r>
+      <w:r>
+        <w:t xml:space="preserve"> </w:t>
+      </w:r>
+      <w:proofErr w:type="spellStart"/>
+      <w:r>
+        <w:t>Marras</w:t>
+      </w:r>
+      <w:proofErr w:type="spellEnd"/>
+      <w:r>
+        <w:t>.</w:t>
+      </w:r>
+      <w:r>
+        <w:t>,</w:t>
+      </w:r>
+      <w:r>
+        <w:t xml:space="preserve"> </w:t>
+      </w:r>
+      <w:r>
+        <w:t>“</w:t>
+      </w:r>
+      <w:hyperlink r:id="rId17" w:history="1">
+        <w:r>
+          <w:rPr>
+            <w:rStyle w:val="Hyperlink"/>
+          </w:rPr>
+          <w:t>Post Processing Recommender Systems with Knowledge Graphs for Recency, Popularity, and Diversity of Explanations</w:t>
+        </w:r>
+      </w:hyperlink>
+      <w:r>
+        <w:t>”,</w:t>
+      </w:r>
+      <w:r>
+        <w:t xml:space="preserve"> In Proceedings of the </w:t>
+      </w:r>
+      <w:r>
+        <w:lastRenderedPageBreak/>
+        <w:t>45th International ACM SIGIR Conference on Research and Development in Information Retrieval (SIGIR '22)</w:t>
+      </w:r>
+      <w:r>
+        <w:t>,</w:t>
+      </w:r>
+      <w:r>
+        <w:t xml:space="preserve"> Association for Computing Machinery, </w:t>
+      </w:r>
+      <w:r>
+        <w:t xml:space="preserve">(2022), </w:t>
+      </w:r>
+      <w:r>
+        <w:t>646–656.</w:t>
       </w:r>
     </w:p>
     <w:sectPr>

</xml_diff>